<commit_message>
Boceto imagen y mini cambios
Nada en especial
</commit_message>
<xml_diff>
--- a/fuentes/contenidos/grado06/guion01/CS_06_01_REC220.docx
+++ b/fuentes/contenidos/grado06/guion01/CS_06_01_REC220.docx
@@ -227,91 +227,6 @@
           </w:tcPr>
           <w:p>
             <w:pPr>
-              <w:rPr>
-                <w:rFonts w:cs="Times New Roman"/>
-                <w:color w:val="FF0000"/>
-                <w:sz w:val="24"/>
-                <w:szCs w:val="24"/>
-              </w:rPr>
-            </w:pPr>
-            <w:r>
-              <w:rPr>
-                <w:sz w:val="24"/>
-                <w:szCs w:val="24"/>
-              </w:rPr>
-              <w:t xml:space="preserve">En la instrucción, cambiar </w:t>
-            </w:r>
-            <w:r>
-              <w:rPr>
-                <w:sz w:val="24"/>
-                <w:szCs w:val="24"/>
-              </w:rPr>
-              <w:t>Completa las frases con</w:t>
-            </w:r>
-            <w:r>
-              <w:rPr>
-                <w:color w:val="FF0000"/>
-                <w:sz w:val="24"/>
-                <w:szCs w:val="24"/>
-              </w:rPr>
-              <w:t xml:space="preserve"> </w:t>
-            </w:r>
-            <w:r>
-              <w:rPr>
-                <w:sz w:val="24"/>
-                <w:szCs w:val="24"/>
-              </w:rPr>
-              <w:t>la</w:t>
-            </w:r>
-            <w:r>
-              <w:rPr>
-                <w:color w:val="FF0000"/>
-                <w:sz w:val="24"/>
-                <w:szCs w:val="24"/>
-              </w:rPr>
-              <w:t xml:space="preserve"> “opción adecuada” </w:t>
-            </w:r>
-            <w:r>
-              <w:rPr>
-                <w:sz w:val="24"/>
-                <w:szCs w:val="24"/>
-              </w:rPr>
-              <w:t>por</w:t>
-            </w:r>
-            <w:r>
-              <w:rPr>
-                <w:color w:val="FF0000"/>
-                <w:sz w:val="24"/>
-                <w:szCs w:val="24"/>
-              </w:rPr>
-              <w:t xml:space="preserve"> “r</w:t>
-            </w:r>
-            <w:r>
-              <w:rPr>
-                <w:color w:val="FF0000"/>
-                <w:sz w:val="24"/>
-                <w:szCs w:val="24"/>
-              </w:rPr>
-              <w:t>espuesta correcta</w:t>
-            </w:r>
-            <w:r>
-              <w:rPr>
-                <w:color w:val="FF0000"/>
-                <w:sz w:val="24"/>
-                <w:szCs w:val="24"/>
-              </w:rPr>
-              <w:t>”</w:t>
-            </w:r>
-            <w:r>
-              <w:rPr>
-                <w:sz w:val="24"/>
-                <w:szCs w:val="24"/>
-              </w:rPr>
-              <w:t>.</w:t>
-            </w:r>
-          </w:p>
-          <w:p>
-            <w:pPr>
               <w:pStyle w:val="tab1"/>
               <w:spacing w:line="360" w:lineRule="auto"/>
               <w:jc w:val="both"/>
@@ -319,13 +234,15 @@
                 <w:rFonts w:asciiTheme="minorHAnsi" w:hAnsiTheme="minorHAnsi" w:cs="Arial"/>
               </w:rPr>
             </w:pPr>
+            <w:bookmarkStart w:id="0" w:name="_GoBack"/>
+            <w:bookmarkEnd w:id="0"/>
             <w:r>
               <w:rPr>
                 <w:rFonts w:asciiTheme="minorHAnsi" w:hAnsiTheme="minorHAnsi"/>
                 <w:noProof/>
               </w:rPr>
               <w:drawing>
-                <wp:inline distT="0" distB="0" distL="0" distR="0" wp14:anchorId="5746CE7B" wp14:editId="526C2EA2">
+                <wp:inline distT="0" distB="0" distL="0" distR="0" wp14:anchorId="695A3C0A" wp14:editId="45BE4AB6">
                   <wp:extent cx="5612130" cy="3507740"/>
                   <wp:effectExtent l="0" t="0" r="7620" b="0"/>
                   <wp:docPr id="11" name="Imagen 11"/>
@@ -491,8 +408,6 @@
               </w:rPr>
               <w:t>el tema La h</w:t>
             </w:r>
-            <w:bookmarkStart w:id="0" w:name="_GoBack"/>
-            <w:bookmarkEnd w:id="0"/>
             <w:r>
               <w:rPr>
                 <w:rFonts w:cs="Times New Roman"/>

</xml_diff>